<commit_message>
added multiplicative model video
</commit_message>
<xml_diff>
--- a/steps_documentation.docx
+++ b/steps_documentation.docx
@@ -1162,7 +1162,21 @@
           <w:lang w:val="en-US"/>
         </w:rPr>
         <w:lastRenderedPageBreak/>
-        <w:t xml:space="preserve">==)This model seems multiplicative model as there is a </w:t>
+        <w:t>=</w:t>
+      </w:r>
+      <w:proofErr w:type="gramStart"/>
+      <w:r>
+        <w:rPr>
+          <w:lang w:val="en-US"/>
+        </w:rPr>
+        <w:t>=)This</w:t>
+      </w:r>
+      <w:proofErr w:type="gramEnd"/>
+      <w:r>
+        <w:rPr>
+          <w:lang w:val="en-US"/>
+        </w:rPr>
+        <w:t xml:space="preserve"> model seems multiplicative model as there is a </w:t>
       </w:r>
       <w:r>
         <w:rPr>
@@ -1190,6 +1204,32 @@
         </w:rPr>
         <w:t xml:space="preserve"> model</w:t>
       </w:r>
+    </w:p>
+    <w:p>
+      <w:pPr>
+        <w:rPr>
+          <w:rFonts w:ascii="Times New Roman" w:eastAsia="Times New Roman" w:hAnsi="Times New Roman" w:cs="Times New Roman"/>
+          <w:lang w:eastAsia="en-GB"/>
+        </w:rPr>
+      </w:pPr>
+      <w:hyperlink r:id="rId16" w:history="1">
+        <w:r>
+          <w:rPr>
+            <w:rFonts w:ascii="Times New Roman" w:eastAsia="Times New Roman" w:hAnsi="Times New Roman" w:cs="Times New Roman"/>
+            <w:color w:val="0000FF"/>
+            <w:u w:val="single"/>
+            <w:lang w:eastAsia="en-GB"/>
+          </w:rPr>
+          <w:t>https://www.youtube.com/watch?v=cadV3wXjLRU&amp;feature=youtu.be</w:t>
+        </w:r>
+      </w:hyperlink>
+    </w:p>
+    <w:p>
+      <w:pPr>
+        <w:rPr>
+          <w:lang w:val="en-US"/>
+        </w:rPr>
+      </w:pPr>
     </w:p>
     <w:sectPr>
       <w:pgSz w:w="11900" w:h="16840"/>
@@ -1623,6 +1663,18 @@
     <w:semiHidden/>
     <w:unhideWhenUsed/>
   </w:style>
+  <w:style w:type="character" w:styleId="Hyperlink">
+    <w:name w:val="Hyperlink"/>
+    <w:basedOn w:val="DefaultParagraphFont"/>
+    <w:uiPriority w:val="99"/>
+    <w:semiHidden/>
+    <w:unhideWhenUsed/>
+    <w:rsid w:val="00981D24"/>
+    <w:rPr>
+      <w:color w:val="0000FF"/>
+      <w:u w:val="single"/>
+    </w:rPr>
+  </w:style>
 </w:styles>
 </file>
 

</xml_diff>